<commit_message>
Added documentation for the project presentation (verified by the teacher)
</commit_message>
<xml_diff>
--- a/documentation/Аннотация.docx
+++ b/documentation/Аннотация.docx
@@ -58,17 +58,8 @@
           <w:sz w:val="28"/>
           <w:szCs w:val="28"/>
         </w:rPr>
-        <w:t xml:space="preserve">Разработка игр на Unreal Engine 5 с помощью </w:t>
-      </w:r>
-      <w:proofErr w:type="spellStart"/>
-      <w:r>
-        <w:rPr>
-          <w:sz w:val="28"/>
-          <w:szCs w:val="28"/>
-        </w:rPr>
-        <w:t>blueprint</w:t>
-      </w:r>
-      <w:proofErr w:type="spellEnd"/>
+        <w:t>Разработка игр на Unreal Engine 5 с помощью blueprint</w:t>
+      </w:r>
       <w:r>
         <w:rPr>
           <w:sz w:val="28"/>
@@ -353,7 +344,14 @@
           <w:szCs w:val="28"/>
           <w:lang w:val="en-US"/>
         </w:rPr>
-        <w:t>17</w:t>
+        <w:t>1</w:t>
+      </w:r>
+      <w:r>
+        <w:rPr>
+          <w:szCs w:val="28"/>
+          <w:lang w:val="ru-RU"/>
+        </w:rPr>
+        <w:t>8</w:t>
       </w:r>
       <w:r>
         <w:rPr>
@@ -676,7 +674,14 @@
           <w:szCs w:val="28"/>
           <w:lang w:val="en-US"/>
         </w:rPr>
-        <w:t>17</w:t>
+        <w:t>1</w:t>
+      </w:r>
+      <w:r>
+        <w:rPr>
+          <w:szCs w:val="28"/>
+          <w:lang w:val="ru-RU"/>
+        </w:rPr>
+        <w:t>8</w:t>
       </w:r>
       <w:r>
         <w:rPr>

</xml_diff>